<commit_message>
Recovered codebook, knitted, and added new location of .rda file. poster project report complete and posted as new readme file. uploading some of the visualizations I exported just for fun. Lab 13. Danger. Lots of changes I don't understand.
</commit_message>
<xml_diff>
--- a/poster project report.docx
+++ b/poster project report.docx
@@ -410,7 +410,34 @@
         <w:tab/>
       </w:r>
       <w:r>
-        <w:t xml:space="preserve">This process has </w:t>
+        <w:t xml:space="preserve">This process </w:t>
+      </w:r>
+      <w:r>
+        <w:t xml:space="preserve">has taught me the value of principles of reproducibility. It is very clear to me how easy it is to get lost in the weeds, make code convoluted and difficult to read and understand, and to have all required pieces built into the environment. It took me </w:t>
+      </w:r>
+      <w:r>
+        <w:t>a couple frustrated days before I realized</w:t>
+      </w:r>
+      <w:r>
+        <w:t xml:space="preserve">time I open an Rmarkdown file I need to run everything in to have all objects and values saved in the environment. This was particularly frustrating when working on separate pieces of the data cleaning process as well as creating visualizations and then trying to piece them together. </w:t>
+      </w:r>
+    </w:p>
+    <w:p>
+      <w:pPr>
+        <w:spacing w:line="360" w:lineRule="auto"/>
+      </w:pPr>
+      <w:r>
+        <w:tab/>
+        <w:t>By using packrat, loading all necessary libraries within the RMD files, p</w:t>
+      </w:r>
+      <w:r>
+        <w:t>c</w:t>
+      </w:r>
+      <w:r>
+        <w:t>ushing everything to a public access Github repository, and providing supplemental documentation to explain decisions made along the way, I have attempted to make this research reproducible. Add onto that relatively clean code, useful variable names, only a few too many pipe operators (I struggled with larger imbedded chains), and lots of comments for each line, and I think that a researcher familiar with R could follow the logic of the process to repr</w:t>
+      </w:r>
+      <w:r>
+        <w:t xml:space="preserve">oduce it as well as critique it. If this research is not fully reproducible, at least I have learned enough to be able to walk somebody through the process step by step, explain it, and repeat it if necessary. </w:t>
       </w:r>
       <w:bookmarkStart w:id="0" w:name="_GoBack"/>
       <w:bookmarkEnd w:id="0"/>

</xml_diff>